<commit_message>
curso R marzo 2023
</commit_message>
<xml_diff>
--- a/Varios/Propuesta freelancer.docx
+++ b/Varios/Propuesta freelancer.docx
@@ -205,21 +205,7 @@
         <w:rPr>
           <w:lang w:val="en-US"/>
         </w:rPr>
-        <w:t xml:space="preserve">Delivering a sample with </w:t>
-      </w:r>
-      <w:proofErr w:type="gramStart"/>
-      <w:r>
-        <w:rPr>
-          <w:lang w:val="en-US"/>
-        </w:rPr>
-        <w:t>final results</w:t>
-      </w:r>
-      <w:proofErr w:type="gramEnd"/>
-      <w:r>
-        <w:rPr>
-          <w:lang w:val="en-US"/>
-        </w:rPr>
-        <w:t xml:space="preserve"> to employer approve.</w:t>
+        <w:t>Delivering a sample with final results to employer approve.</w:t>
       </w:r>
     </w:p>
     <w:p>
@@ -238,14 +224,7 @@
         <w:rPr>
           <w:lang w:val="en-US"/>
         </w:rPr>
-        <w:t xml:space="preserve">full syntax </w:t>
-      </w:r>
-      <w:proofErr w:type="gramStart"/>
-      <w:r>
-        <w:rPr>
-          <w:lang w:val="en-US"/>
-        </w:rPr>
-        <w:t>in .</w:t>
+        <w:t>full syntax in .</w:t>
       </w:r>
       <w:proofErr w:type="spellStart"/>
       <w:r>
@@ -255,7 +234,6 @@
         <w:t>Rmd</w:t>
       </w:r>
       <w:proofErr w:type="spellEnd"/>
-      <w:proofErr w:type="gramEnd"/>
       <w:r>
         <w:rPr>
           <w:lang w:val="en-US"/>
@@ -773,10 +751,12 @@
       <w:pPr>
         <w:spacing w:line="240" w:lineRule="auto"/>
       </w:pPr>
+      <w:bookmarkStart w:id="0" w:name="OLE_LINK1"/>
       <w:r>
         <w:t>Archivos con los códigos que generan los resultados finales.</w:t>
       </w:r>
     </w:p>
+    <w:bookmarkEnd w:id="0"/>
     <w:p>
       <w:pPr>
         <w:spacing w:line="240" w:lineRule="auto"/>
@@ -1636,6 +1616,16 @@
       <w:lang w:eastAsia="es-MX"/>
     </w:rPr>
   </w:style>
+  <w:style w:type="character" w:styleId="Textodelmarcadordeposicin">
+    <w:name w:val="Placeholder Text"/>
+    <w:basedOn w:val="Fuentedeprrafopredeter"/>
+    <w:uiPriority w:val="99"/>
+    <w:semiHidden/>
+    <w:rsid w:val="004E6857"/>
+    <w:rPr>
+      <w:color w:val="808080"/>
+    </w:rPr>
+  </w:style>
 </w:styles>
 </file>
 

</xml_diff>